<commit_message>
adding reviews for suchar and wan
</commit_message>
<xml_diff>
--- a/stat504-all/review_suchar.docx
+++ b/stat504-all/review_suchar.docx
@@ -775,6 +775,33 @@
         </w:rPr>
         <w:t>Your name:</w:t>
       </w:r>
+      <w:r>
+        <w:rPr>
+          <w:sz w:val="18"/>
+          <w:szCs w:val="18"/>
+        </w:rPr>
+        <w:t xml:space="preserve"> </w:t>
+      </w:r>
+      <w:r>
+        <w:rPr>
+          <w:b/>
+          <w:sz w:val="18"/>
+          <w:szCs w:val="18"/>
+        </w:rPr>
+        <w:t xml:space="preserve">Erich </w:t>
+      </w:r>
+      <w:proofErr w:type="spellStart"/>
+      <w:r>
+        <w:rPr>
+          <w:b/>
+          <w:sz w:val="18"/>
+          <w:szCs w:val="18"/>
+        </w:rPr>
+        <w:t>Seamon</w:t>
+      </w:r>
+      <w:bookmarkStart w:id="0" w:name="_GoBack"/>
+      <w:bookmarkEnd w:id="0"/>
+      <w:proofErr w:type="spellEnd"/>
     </w:p>
     <w:p>
       <w:pPr>
@@ -790,20 +817,101 @@
         </w:rPr>
         <w:t>The student’s name you are reviewing:</w:t>
       </w:r>
+      <w:r>
+        <w:rPr>
+          <w:sz w:val="18"/>
+          <w:szCs w:val="18"/>
+        </w:rPr>
+        <w:t xml:space="preserve"> </w:t>
+      </w:r>
+      <w:r>
+        <w:rPr>
+          <w:b/>
+          <w:sz w:val="18"/>
+          <w:szCs w:val="18"/>
+        </w:rPr>
+        <w:t xml:space="preserve">Alex </w:t>
+      </w:r>
+      <w:proofErr w:type="spellStart"/>
+      <w:r>
+        <w:rPr>
+          <w:b/>
+          <w:sz w:val="18"/>
+          <w:szCs w:val="18"/>
+        </w:rPr>
+        <w:t>Suchar</w:t>
+      </w:r>
+      <w:proofErr w:type="spellEnd"/>
     </w:p>
     <w:p>
       <w:pPr>
+        <w:spacing w:before="0" w:after="0"/>
         <w:rPr>
+          <w:rFonts w:eastAsia="Times New Roman" w:cs="Times New Roman"/>
           <w:sz w:val="18"/>
           <w:szCs w:val="18"/>
         </w:rPr>
       </w:pPr>
       <w:r>
         <w:rPr>
+          <w:rFonts w:eastAsia="Times New Roman" w:cs="Times New Roman"/>
           <w:sz w:val="18"/>
           <w:szCs w:val="18"/>
         </w:rPr>
         <w:t>The title of the project you are reviewing:</w:t>
+      </w:r>
+      <w:r>
+        <w:rPr>
+          <w:rFonts w:eastAsia="Times New Roman" w:cs="Times New Roman"/>
+          <w:sz w:val="18"/>
+          <w:szCs w:val="18"/>
+        </w:rPr>
+        <w:t xml:space="preserve"> </w:t>
+      </w:r>
+      <w:r>
+        <w:rPr>
+          <w:rFonts w:eastAsia="Times New Roman" w:cs="Times New Roman"/>
+          <w:b/>
+          <w:sz w:val="18"/>
+          <w:szCs w:val="18"/>
+        </w:rPr>
+        <w:t xml:space="preserve">“Determine </w:t>
+      </w:r>
+      <w:r>
+        <w:rPr>
+          <w:rFonts w:eastAsia="Times New Roman" w:cs="Times New Roman"/>
+          <w:b/>
+          <w:sz w:val="18"/>
+          <w:szCs w:val="18"/>
+        </w:rPr>
+        <w:t>com</w:t>
+      </w:r>
+      <w:r>
+        <w:rPr>
+          <w:rFonts w:eastAsia="Times New Roman" w:cs="Times New Roman"/>
+          <w:b/>
+          <w:sz w:val="18"/>
+          <w:szCs w:val="18"/>
+        </w:rPr>
+        <w:t>m</w:t>
+      </w:r>
+      <w:r>
+        <w:rPr>
+          <w:rFonts w:eastAsia="Times New Roman" w:cs="Times New Roman"/>
+          <w:b/>
+          <w:sz w:val="18"/>
+          <w:szCs w:val="18"/>
+        </w:rPr>
+        <w:t>ercial website success</w:t>
+      </w:r>
+      <w:r>
+        <w:rPr>
+          <w:rFonts w:eastAsia="Times New Roman" w:cs="Times New Roman"/>
+          <w:b/>
+          <w:sz w:val="18"/>
+          <w:szCs w:val="18"/>
+        </w:rPr>
+        <w:t>”</w:t>
       </w:r>
     </w:p>
     <w:p>
@@ -1445,8 +1553,6 @@
             </w:r>
           </w:p>
         </w:tc>
-        <w:bookmarkStart w:id="0" w:name="_GoBack"/>
-        <w:bookmarkEnd w:id="0"/>
       </w:tr>
       <w:tr>
         <w:trPr>
@@ -1648,7 +1754,15 @@
                 <w:sz w:val="18"/>
                 <w:szCs w:val="18"/>
               </w:rPr>
-              <w:t>5%</w:t>
+              <w:t>4.5</w:t>
+            </w:r>
+            <w:r>
+              <w:rPr>
+                <w:rFonts w:asciiTheme="minorHAnsi" w:eastAsia="Times New Roman" w:hAnsiTheme="minorHAnsi"/>
+                <w:sz w:val="18"/>
+                <w:szCs w:val="18"/>
+              </w:rPr>
+              <w:t>%</w:t>
             </w:r>
           </w:p>
         </w:tc>
@@ -1728,7 +1842,23 @@
                 <w:sz w:val="18"/>
                 <w:szCs w:val="18"/>
               </w:rPr>
-              <w:t>4%</w:t>
+              <w:t>4</w:t>
+            </w:r>
+            <w:r>
+              <w:rPr>
+                <w:rFonts w:asciiTheme="minorHAnsi" w:eastAsia="Times New Roman" w:hAnsiTheme="minorHAnsi"/>
+                <w:sz w:val="18"/>
+                <w:szCs w:val="18"/>
+              </w:rPr>
+              <w:t>.5</w:t>
+            </w:r>
+            <w:r>
+              <w:rPr>
+                <w:rFonts w:asciiTheme="minorHAnsi" w:eastAsia="Times New Roman" w:hAnsiTheme="minorHAnsi"/>
+                <w:sz w:val="18"/>
+                <w:szCs w:val="18"/>
+              </w:rPr>
+              <w:t>%</w:t>
             </w:r>
           </w:p>
         </w:tc>
@@ -1813,7 +1943,15 @@
                 <w:sz w:val="18"/>
                 <w:szCs w:val="18"/>
               </w:rPr>
-              <w:t xml:space="preserve">I think the abstract could better reflect the work – but that’s difficult in a dynamic project like this – </w:t>
+              <w:t>I think the abstract could better reflect the work – but that’s difficult i</w:t>
+            </w:r>
+            <w:r>
+              <w:rPr>
+                <w:rFonts w:asciiTheme="minorHAnsi" w:eastAsia="Times New Roman" w:hAnsiTheme="minorHAnsi"/>
+                <w:sz w:val="18"/>
+                <w:szCs w:val="18"/>
+              </w:rPr>
+              <w:t>n a dynamic project like this -</w:t>
             </w:r>
           </w:p>
         </w:tc>
@@ -2490,6 +2628,27 @@
       <w:lang w:bidi="he-IL"/>
     </w:rPr>
   </w:style>
+  <w:style w:type="paragraph" w:styleId="Heading1">
+    <w:name w:val="heading 1"/>
+    <w:basedOn w:val="Normal"/>
+    <w:next w:val="Normal"/>
+    <w:link w:val="Heading1Char"/>
+    <w:uiPriority w:val="9"/>
+    <w:qFormat/>
+    <w:rsid w:val="005314E5"/>
+    <w:pPr>
+      <w:keepNext/>
+      <w:keepLines/>
+      <w:spacing w:before="240" w:after="0"/>
+      <w:outlineLvl w:val="0"/>
+    </w:pPr>
+    <w:rPr>
+      <w:rFonts w:asciiTheme="majorHAnsi" w:eastAsiaTheme="majorEastAsia" w:hAnsiTheme="majorHAnsi" w:cstheme="majorBidi"/>
+      <w:color w:val="365F91" w:themeColor="accent1" w:themeShade="BF"/>
+      <w:sz w:val="32"/>
+      <w:szCs w:val="32"/>
+    </w:rPr>
+  </w:style>
   <w:style w:type="character" w:default="1" w:styleId="DefaultParagraphFont">
     <w:name w:val="Default Paragraph Font"/>
     <w:uiPriority w:val="1"/>
@@ -2541,6 +2700,20 @@
       <w:rFonts w:ascii="Times New Roman" w:eastAsiaTheme="minorEastAsia" w:hAnsi="Times New Roman"/>
       <w:sz w:val="24"/>
       <w:szCs w:val="24"/>
+      <w:lang w:bidi="he-IL"/>
+    </w:rPr>
+  </w:style>
+  <w:style w:type="character" w:customStyle="1" w:styleId="Heading1Char">
+    <w:name w:val="Heading 1 Char"/>
+    <w:basedOn w:val="DefaultParagraphFont"/>
+    <w:link w:val="Heading1"/>
+    <w:uiPriority w:val="9"/>
+    <w:rsid w:val="005314E5"/>
+    <w:rPr>
+      <w:rFonts w:asciiTheme="majorHAnsi" w:eastAsiaTheme="majorEastAsia" w:hAnsiTheme="majorHAnsi" w:cstheme="majorBidi"/>
+      <w:color w:val="365F91" w:themeColor="accent1" w:themeShade="BF"/>
+      <w:sz w:val="32"/>
+      <w:szCs w:val="32"/>
       <w:lang w:bidi="he-IL"/>
     </w:rPr>
   </w:style>

</xml_diff>